<commit_message>
added analysis onlyfor setosa
</commit_message>
<xml_diff>
--- a/Report.docx
+++ b/Report.docx
@@ -62,7 +62,6 @@
     <w:p>
       <w:pPr>
         <w:pStyle w:val="PreformattedText"/>
-        <w:pBdr/>
         <w:spacing w:before="0" w:after="0"/>
         <w:rPr>
           <w:rFonts w:ascii="Ubuntu Mono" w:hAnsi="Ubuntu Mono"/>
@@ -81,7 +80,6 @@
     <w:p>
       <w:pPr>
         <w:pStyle w:val="PreformattedText"/>
-        <w:pBdr/>
         <w:spacing w:before="0" w:after="0"/>
         <w:rPr>
           <w:rFonts w:ascii="Ubuntu Mono" w:hAnsi="Ubuntu Mono"/>
@@ -100,7 +98,6 @@
     <w:p>
       <w:pPr>
         <w:pStyle w:val="PreformattedText"/>
-        <w:pBdr/>
         <w:spacing w:before="0" w:after="0"/>
         <w:ind w:left="0" w:right="0" w:hanging="0"/>
         <w:rPr>
@@ -119,7 +116,6 @@
     <w:p>
       <w:pPr>
         <w:pStyle w:val="PreformattedText"/>
-        <w:pBdr/>
         <w:spacing w:before="0" w:after="0"/>
         <w:rPr>
           <w:rFonts w:ascii="Ubuntu Mono" w:hAnsi="Ubuntu Mono"/>
@@ -138,7 +134,6 @@
     <w:p>
       <w:pPr>
         <w:pStyle w:val="PreformattedText"/>
-        <w:pBdr/>
         <w:spacing w:before="0" w:after="0"/>
         <w:ind w:left="0" w:right="0" w:hanging="0"/>
         <w:rPr>
@@ -157,7 +152,6 @@
     <w:p>
       <w:pPr>
         <w:pStyle w:val="PreformattedText"/>
-        <w:pBdr/>
         <w:spacing w:before="0" w:after="0"/>
         <w:rPr>
           <w:rFonts w:ascii="Ubuntu Mono" w:hAnsi="Ubuntu Mono"/>
@@ -176,7 +170,6 @@
     <w:p>
       <w:pPr>
         <w:pStyle w:val="PreformattedText"/>
-        <w:pBdr/>
         <w:spacing w:before="0" w:after="0"/>
         <w:rPr>
           <w:rFonts w:ascii="Ubuntu Mono" w:hAnsi="Ubuntu Mono"/>
@@ -195,7 +188,6 @@
     <w:p>
       <w:pPr>
         <w:pStyle w:val="PreformattedText"/>
-        <w:pBdr/>
         <w:spacing w:before="0" w:after="0"/>
         <w:rPr>
           <w:rFonts w:ascii="Ubuntu Mono" w:hAnsi="Ubuntu Mono"/>
@@ -215,7 +207,6 @@
     <w:p>
       <w:pPr>
         <w:pStyle w:val="PreformattedText"/>
-        <w:pBdr/>
         <w:spacing w:before="0" w:after="0"/>
         <w:rPr>
           <w:color w:val="CF7EA9"/>
@@ -239,7 +230,6 @@
     <w:p>
       <w:pPr>
         <w:pStyle w:val="PreformattedText"/>
-        <w:pBdr/>
         <w:spacing w:before="0" w:after="0"/>
         <w:rPr>
           <w:rFonts w:ascii="Ubuntu Mono" w:hAnsi="Ubuntu Mono"/>
@@ -258,7 +248,6 @@
     <w:p>
       <w:pPr>
         <w:pStyle w:val="PreformattedText"/>
-        <w:pBdr/>
         <w:spacing w:before="0" w:after="0"/>
         <w:rPr>
           <w:rFonts w:ascii="Ubuntu Mono" w:hAnsi="Ubuntu Mono"/>
@@ -278,7 +267,6 @@
     <w:p>
       <w:pPr>
         <w:pStyle w:val="PreformattedText"/>
-        <w:pBdr/>
         <w:spacing w:before="0" w:after="0"/>
         <w:rPr>
           <w:rFonts w:ascii="Ubuntu Mono" w:hAnsi="Ubuntu Mono"/>
@@ -297,7 +285,6 @@
     <w:p>
       <w:pPr>
         <w:pStyle w:val="PreformattedText"/>
-        <w:pBdr/>
         <w:spacing w:before="0" w:after="0"/>
         <w:rPr>
           <w:rFonts w:ascii="Ubuntu Mono" w:hAnsi="Ubuntu Mono"/>
@@ -317,7 +304,6 @@
     <w:p>
       <w:pPr>
         <w:pStyle w:val="PreformattedText"/>
-        <w:pBdr/>
         <w:spacing w:before="0" w:after="0"/>
         <w:rPr>
           <w:rFonts w:ascii="Ubuntu Mono" w:hAnsi="Ubuntu Mono"/>
@@ -336,7 +322,6 @@
     <w:p>
       <w:pPr>
         <w:pStyle w:val="PreformattedText"/>
-        <w:pBdr/>
         <w:spacing w:before="0" w:after="0"/>
         <w:rPr>
           <w:rFonts w:ascii="Ubuntu Mono" w:hAnsi="Ubuntu Mono"/>
@@ -355,7 +340,6 @@
     <w:p>
       <w:pPr>
         <w:pStyle w:val="PreformattedText"/>
-        <w:pBdr/>
         <w:spacing w:before="0" w:after="0"/>
         <w:rPr>
           <w:rFonts w:ascii="Ubuntu Mono" w:hAnsi="Ubuntu Mono"/>
@@ -375,7 +359,6 @@
     <w:p>
       <w:pPr>
         <w:pStyle w:val="PreformattedText"/>
-        <w:pBdr/>
         <w:spacing w:before="0" w:after="0"/>
         <w:rPr>
           <w:rFonts w:ascii="Ubuntu Mono" w:hAnsi="Ubuntu Mono"/>
@@ -394,7 +377,6 @@
     <w:p>
       <w:pPr>
         <w:pStyle w:val="PreformattedText"/>
-        <w:pBdr/>
         <w:spacing w:before="0" w:after="0"/>
         <w:ind w:left="0" w:right="0" w:hanging="0"/>
         <w:rPr>
@@ -413,18 +395,16 @@
     <w:p>
       <w:pPr>
         <w:pStyle w:val="PreformattedText"/>
-        <w:pBdr/>
-        <w:spacing w:before="0" w:after="0"/>
-        <w:rPr/>
-      </w:pPr>
-      <w:r>
-        <w:rPr/>
-      </w:r>
-    </w:p>
-    <w:p>
-      <w:pPr>
-        <w:pStyle w:val="PreformattedText"/>
-        <w:pBdr/>
+        <w:spacing w:before="0" w:after="0"/>
+        <w:rPr/>
+      </w:pPr>
+      <w:r>
+        <w:rPr/>
+      </w:r>
+    </w:p>
+    <w:p>
+      <w:pPr>
+        <w:pStyle w:val="PreformattedText"/>
         <w:spacing w:before="0" w:after="0"/>
         <w:rPr>
           <w:rFonts w:ascii="Ubuntu Mono" w:hAnsi="Ubuntu Mono"/>
@@ -442,7 +422,6 @@
     <w:p>
       <w:pPr>
         <w:pStyle w:val="PreformattedText"/>
-        <w:pBdr/>
         <w:spacing w:before="0" w:after="0"/>
         <w:rPr/>
       </w:pPr>
@@ -461,7 +440,6 @@
     <w:p>
       <w:pPr>
         <w:pStyle w:val="PreformattedText"/>
-        <w:pBdr/>
         <w:spacing w:before="0" w:after="0"/>
         <w:rPr>
           <w:rFonts w:ascii="Ubuntu Mono" w:hAnsi="Ubuntu Mono"/>
@@ -479,7 +457,6 @@
     <w:p>
       <w:pPr>
         <w:pStyle w:val="PreformattedText"/>
-        <w:pBdr/>
         <w:spacing w:before="0" w:after="0"/>
         <w:rPr>
           <w:rFonts w:ascii="Ubuntu Mono" w:hAnsi="Ubuntu Mono"/>
@@ -497,7 +474,6 @@
     <w:p>
       <w:pPr>
         <w:pStyle w:val="PreformattedText"/>
-        <w:pBdr/>
         <w:spacing w:before="0" w:after="0"/>
         <w:rPr>
           <w:rFonts w:ascii="Ubuntu Mono" w:hAnsi="Ubuntu Mono"/>
@@ -515,7 +491,6 @@
     <w:p>
       <w:pPr>
         <w:pStyle w:val="PreformattedText"/>
-        <w:pBdr/>
         <w:spacing w:before="0" w:after="0"/>
         <w:rPr>
           <w:rFonts w:ascii="Ubuntu Mono" w:hAnsi="Ubuntu Mono"/>
@@ -533,7 +508,6 @@
     <w:p>
       <w:pPr>
         <w:pStyle w:val="PreformattedText"/>
-        <w:pBdr/>
         <w:spacing w:before="0" w:after="0"/>
         <w:rPr>
           <w:rFonts w:ascii="Ubuntu Mono" w:hAnsi="Ubuntu Mono"/>
@@ -552,7 +526,6 @@
     <w:p>
       <w:pPr>
         <w:pStyle w:val="PreformattedText"/>
-        <w:pBdr/>
         <w:spacing w:before="0" w:after="0"/>
         <w:rPr>
           <w:rFonts w:ascii="Ubuntu Mono" w:hAnsi="Ubuntu Mono"/>
@@ -571,7 +544,6 @@
     <w:p>
       <w:pPr>
         <w:pStyle w:val="PreformattedText"/>
-        <w:pBdr/>
         <w:spacing w:before="0" w:after="0"/>
         <w:rPr>
           <w:rFonts w:ascii="Ubuntu Mono" w:hAnsi="Ubuntu Mono"/>
@@ -590,7 +562,6 @@
     <w:p>
       <w:pPr>
         <w:pStyle w:val="PreformattedText"/>
-        <w:pBdr/>
         <w:spacing w:before="0" w:after="0"/>
         <w:rPr>
           <w:rFonts w:ascii="Ubuntu Mono" w:hAnsi="Ubuntu Mono"/>
@@ -609,7 +580,6 @@
     <w:p>
       <w:pPr>
         <w:pStyle w:val="PreformattedText"/>
-        <w:pBdr/>
         <w:spacing w:before="0" w:after="0"/>
         <w:ind w:left="0" w:right="0" w:hanging="0"/>
         <w:rPr>
@@ -636,10 +606,10 @@
           <wp:anchor behindDoc="0" distT="0" distB="0" distL="0" distR="0" simplePos="0" locked="0" layoutInCell="1" allowOverlap="1" relativeHeight="2">
             <wp:simplePos x="0" y="0"/>
             <wp:positionH relativeFrom="column">
-              <wp:align>center</wp:align>
+              <wp:posOffset>574040</wp:posOffset>
             </wp:positionH>
             <wp:positionV relativeFrom="paragraph">
-              <wp:align>top</wp:align>
+              <wp:posOffset>143510</wp:posOffset>
             </wp:positionV>
             <wp:extent cx="4572000" cy="4572000"/>
             <wp:effectExtent l="0" t="0" r="0" b="0"/>
@@ -679,6 +649,336 @@
         </w:drawing>
       </w:r>
     </w:p>
+    <w:p>
+      <w:pPr>
+        <w:pStyle w:val="Normal"/>
+        <w:rPr/>
+      </w:pPr>
+      <w:r>
+        <w:rPr/>
+      </w:r>
+    </w:p>
+    <w:p>
+      <w:pPr>
+        <w:pStyle w:val="Normal"/>
+        <w:rPr/>
+      </w:pPr>
+      <w:r>
+        <w:rPr/>
+      </w:r>
+    </w:p>
+    <w:p>
+      <w:pPr>
+        <w:pStyle w:val="Normal"/>
+        <w:rPr/>
+      </w:pPr>
+      <w:r>
+        <w:rPr/>
+      </w:r>
+    </w:p>
+    <w:p>
+      <w:pPr>
+        <w:pStyle w:val="Normal"/>
+        <w:rPr/>
+      </w:pPr>
+      <w:r>
+        <w:rPr/>
+      </w:r>
+    </w:p>
+    <w:p>
+      <w:pPr>
+        <w:pStyle w:val="Normal"/>
+        <w:rPr/>
+      </w:pPr>
+      <w:r>
+        <w:rPr/>
+      </w:r>
+    </w:p>
+    <w:p>
+      <w:pPr>
+        <w:pStyle w:val="Normal"/>
+        <w:rPr/>
+      </w:pPr>
+      <w:r>
+        <w:rPr/>
+      </w:r>
+    </w:p>
+    <w:p>
+      <w:pPr>
+        <w:pStyle w:val="Normal"/>
+        <w:rPr/>
+      </w:pPr>
+      <w:r>
+        <w:rPr/>
+      </w:r>
+    </w:p>
+    <w:p>
+      <w:pPr>
+        <w:pStyle w:val="Normal"/>
+        <w:rPr/>
+      </w:pPr>
+      <w:r>
+        <w:rPr/>
+      </w:r>
+    </w:p>
+    <w:p>
+      <w:pPr>
+        <w:pStyle w:val="Normal"/>
+        <w:rPr/>
+      </w:pPr>
+      <w:r>
+        <w:rPr/>
+      </w:r>
+    </w:p>
+    <w:p>
+      <w:pPr>
+        <w:pStyle w:val="Normal"/>
+        <w:rPr/>
+      </w:pPr>
+      <w:r>
+        <w:rPr/>
+      </w:r>
+    </w:p>
+    <w:p>
+      <w:pPr>
+        <w:pStyle w:val="Normal"/>
+        <w:rPr/>
+      </w:pPr>
+      <w:r>
+        <w:rPr/>
+      </w:r>
+    </w:p>
+    <w:p>
+      <w:pPr>
+        <w:pStyle w:val="Normal"/>
+        <w:rPr/>
+      </w:pPr>
+      <w:r>
+        <w:rPr/>
+      </w:r>
+    </w:p>
+    <w:p>
+      <w:pPr>
+        <w:pStyle w:val="Normal"/>
+        <w:rPr/>
+      </w:pPr>
+      <w:r>
+        <w:rPr/>
+      </w:r>
+    </w:p>
+    <w:p>
+      <w:pPr>
+        <w:pStyle w:val="Normal"/>
+        <w:rPr/>
+      </w:pPr>
+      <w:r>
+        <w:rPr/>
+      </w:r>
+    </w:p>
+    <w:p>
+      <w:pPr>
+        <w:pStyle w:val="Normal"/>
+        <w:rPr/>
+      </w:pPr>
+      <w:r>
+        <w:rPr/>
+      </w:r>
+    </w:p>
+    <w:p>
+      <w:pPr>
+        <w:pStyle w:val="Normal"/>
+        <w:rPr/>
+      </w:pPr>
+      <w:r>
+        <w:rPr/>
+      </w:r>
+    </w:p>
+    <w:p>
+      <w:pPr>
+        <w:pStyle w:val="Normal"/>
+        <w:rPr/>
+      </w:pPr>
+      <w:r>
+        <w:rPr/>
+      </w:r>
+    </w:p>
+    <w:p>
+      <w:pPr>
+        <w:pStyle w:val="Normal"/>
+        <w:rPr/>
+      </w:pPr>
+      <w:r>
+        <w:rPr/>
+      </w:r>
+    </w:p>
+    <w:p>
+      <w:pPr>
+        <w:pStyle w:val="Normal"/>
+        <w:rPr/>
+      </w:pPr>
+      <w:r>
+        <w:rPr/>
+      </w:r>
+    </w:p>
+    <w:p>
+      <w:pPr>
+        <w:pStyle w:val="Normal"/>
+        <w:rPr/>
+      </w:pPr>
+      <w:r>
+        <w:rPr/>
+      </w:r>
+    </w:p>
+    <w:p>
+      <w:pPr>
+        <w:pStyle w:val="Normal"/>
+        <w:rPr/>
+      </w:pPr>
+      <w:r>
+        <w:rPr/>
+      </w:r>
+    </w:p>
+    <w:p>
+      <w:pPr>
+        <w:pStyle w:val="Normal"/>
+        <w:rPr/>
+      </w:pPr>
+      <w:r>
+        <w:rPr/>
+      </w:r>
+    </w:p>
+    <w:p>
+      <w:pPr>
+        <w:pStyle w:val="Normal"/>
+        <w:rPr/>
+      </w:pPr>
+      <w:r>
+        <w:rPr/>
+      </w:r>
+    </w:p>
+    <w:p>
+      <w:pPr>
+        <w:pStyle w:val="Normal"/>
+        <w:rPr/>
+      </w:pPr>
+      <w:r>
+        <w:rPr/>
+      </w:r>
+    </w:p>
+    <w:p>
+      <w:pPr>
+        <w:pStyle w:val="Normal"/>
+        <w:rPr/>
+      </w:pPr>
+      <w:r>
+        <w:rPr/>
+        <w:t>As we want to discriminate by species, we select now only one of them</w:t>
+      </w:r>
+    </w:p>
+    <w:p>
+      <w:pPr>
+        <w:pStyle w:val="Normal"/>
+        <w:rPr/>
+      </w:pPr>
+      <w:r>
+        <w:rPr/>
+      </w:r>
+    </w:p>
+    <w:p>
+      <w:pPr>
+        <w:pStyle w:val="PreformattedText"/>
+        <w:rPr/>
+      </w:pPr>
+      <w:bookmarkStart w:id="1" w:name="rstudio_console_output1"/>
+      <w:bookmarkEnd w:id="1"/>
+      <w:r>
+        <w:rPr>
+          <w:color w:val="CDA869"/>
+        </w:rPr>
+        <w:t xml:space="preserve"> </w:t>
+      </w:r>
+      <w:r>
+        <w:rPr>
+          <w:rFonts w:ascii="Ubuntu Mono" w:hAnsi="Ubuntu Mono"/>
+          <w:color w:val="CDA869"/>
+          <w:sz w:val="21"/>
+        </w:rPr>
+        <w:t>iris.setosa&lt;-iris[iris$Species=="setosa",]</w:t>
+      </w:r>
+    </w:p>
+    <w:p>
+      <w:pPr>
+        <w:pStyle w:val="Normal"/>
+        <w:rPr/>
+      </w:pPr>
+      <w:r>
+        <w:rPr/>
+      </w:r>
+    </w:p>
+    <w:p>
+      <w:pPr>
+        <w:pStyle w:val="Normal"/>
+        <w:rPr/>
+      </w:pPr>
+      <w:r>
+        <w:rPr/>
+        <w:t>And redoing the analisis above but with data=iris.setosa we obtain this new figure</w:t>
+      </w:r>
+    </w:p>
+    <w:p>
+      <w:pPr>
+        <w:pStyle w:val="Normal"/>
+        <w:rPr/>
+      </w:pPr>
+      <w:r>
+        <w:rPr/>
+        <w:drawing>
+          <wp:anchor behindDoc="0" distT="0" distB="0" distL="0" distR="0" simplePos="0" locked="0" layoutInCell="1" allowOverlap="1" relativeHeight="3">
+            <wp:simplePos x="0" y="0"/>
+            <wp:positionH relativeFrom="column">
+              <wp:align>center</wp:align>
+            </wp:positionH>
+            <wp:positionV relativeFrom="paragraph">
+              <wp:posOffset>635</wp:posOffset>
+            </wp:positionV>
+            <wp:extent cx="4572000" cy="4572000"/>
+            <wp:effectExtent l="0" t="0" r="0" b="0"/>
+            <wp:wrapSquare wrapText="largest"/>
+            <wp:docPr id="2" name="Image2" descr=""/>
+            <wp:cNvGraphicFramePr>
+              <a:graphicFrameLocks xmlns:a="http://schemas.openxmlformats.org/drawingml/2006/main" noChangeAspect="1"/>
+            </wp:cNvGraphicFramePr>
+            <a:graphic xmlns:a="http://schemas.openxmlformats.org/drawingml/2006/main">
+              <a:graphicData uri="http://schemas.openxmlformats.org/drawingml/2006/picture">
+                <pic:pic xmlns:pic="http://schemas.openxmlformats.org/drawingml/2006/picture">
+                  <pic:nvPicPr>
+                    <pic:cNvPr id="2" name="Image2" descr=""/>
+                    <pic:cNvPicPr>
+                      <a:picLocks noChangeAspect="1" noChangeArrowheads="1"/>
+                    </pic:cNvPicPr>
+                  </pic:nvPicPr>
+                  <pic:blipFill>
+                    <a:blip r:embed="rId3"/>
+                    <a:stretch>
+                      <a:fillRect/>
+                    </a:stretch>
+                  </pic:blipFill>
+                  <pic:spPr bwMode="auto">
+                    <a:xfrm>
+                      <a:off x="0" y="0"/>
+                      <a:ext cx="4572000" cy="4572000"/>
+                    </a:xfrm>
+                    <a:prstGeom prst="rect">
+                      <a:avLst/>
+                    </a:prstGeom>
+                  </pic:spPr>
+                </pic:pic>
+              </a:graphicData>
+            </a:graphic>
+          </wp:anchor>
+        </w:drawing>
+      </w:r>
+    </w:p>
     <w:sectPr>
       <w:type w:val="nextPage"/>
       <w:pgSz w:w="11906" w:h="16838"/>
@@ -698,6 +998,7 @@
     <w:rPrDefault>
       <w:rPr>
         <w:rFonts w:ascii="Liberation Serif" w:hAnsi="Liberation Serif" w:eastAsia="AR PL SungtiL GB" w:cs="FreeSans"/>
+        <w:sz w:val="20"/>
         <w:szCs w:val="24"/>
         <w:lang w:val="es-ES" w:eastAsia="zh-CN" w:bidi="hi-IN"/>
       </w:rPr>

</xml_diff>